<commit_message>
Actualización de Código fuente. Plan de última iteración de la cursada. Evaluación de ante última iteración
</commit_message>
<xml_diff>
--- a/Construcción/Plan de Iteración 3 - Construccion.docx
+++ b/Construcción/Plan de Iteración 3 - Construccion.docx
@@ -1894,8 +1894,6 @@
       <w:r>
         <w:t>Visto y considerando que el día martes 20/11 dos de los integrantes del VASPA Team tienen un importante examen parcial y además que en la última presentación del día viernes 16/11 el proyector de la universidad arruinó la computadora de uno de ellos, esta iteración será bastante libre en cuanto los aportes. Aquellos integrantes que deban dedicar los días de esta iteración a estudiar harán los aportes que puedan mientras que el líder del proyecto tomará la iniciativa en las demás tareas.</w:t>
       </w:r>
-      <w:bookmarkStart w:id="6" w:name="_GoBack"/>
-      <w:bookmarkEnd w:id="6"/>
     </w:p>
     <w:p>
       <w:pPr>
@@ -1929,11 +1927,11 @@
       <w:pPr>
         <w:pStyle w:val="PSI-Ttulo1"/>
       </w:pPr>
-      <w:bookmarkStart w:id="7" w:name="_Toc257627936"/>
+      <w:bookmarkStart w:id="6" w:name="_Toc257627936"/>
       <w:r>
         <w:t>Recursos</w:t>
       </w:r>
-      <w:bookmarkEnd w:id="7"/>
+      <w:bookmarkEnd w:id="6"/>
     </w:p>
     <w:p>
       <w:pPr>
@@ -1976,14 +1974,14 @@
       <w:pPr>
         <w:pStyle w:val="PSI-Ttulo1"/>
       </w:pPr>
-      <w:bookmarkStart w:id="8" w:name="_Toc257627937"/>
+      <w:bookmarkStart w:id="7" w:name="_Toc257627937"/>
       <w:r>
         <w:t>Evaluación</w:t>
       </w:r>
       <w:r>
         <w:t xml:space="preserve"> </w:t>
       </w:r>
-      <w:bookmarkEnd w:id="8"/>
+      <w:bookmarkEnd w:id="7"/>
       <w:r>
         <w:t>20/</w:t>
       </w:r>
@@ -1995,16 +1993,58 @@
       <w:pPr>
         <w:pStyle w:val="PSI-Ttulo1"/>
       </w:pPr>
-      <w:bookmarkStart w:id="9" w:name="_Toc257627941"/>
+      <w:bookmarkStart w:id="8" w:name="_Toc257627941"/>
       <w:r>
         <w:t>Conclusión</w:t>
       </w:r>
-      <w:bookmarkEnd w:id="9"/>
+      <w:bookmarkEnd w:id="8"/>
     </w:p>
     <w:p>
       <w:pPr>
         <w:pStyle w:val="PSI-Normal"/>
       </w:pPr>
+      <w:r>
+        <w:t>Se han definido como borrador los futuros usuarios, roles y permisos del sistema.</w:t>
+      </w:r>
+    </w:p>
+    <w:p>
+      <w:pPr>
+        <w:pStyle w:val="PSI-Normal"/>
+      </w:pPr>
+      <w:r>
+        <w:t>El plan de pruebas no se ha avanzado.</w:t>
+      </w:r>
+    </w:p>
+    <w:p>
+      <w:pPr>
+        <w:pStyle w:val="PSI-Normal"/>
+      </w:pPr>
+      <w:r>
+        <w:t>Se han hecho correcciones en la Base de Datos.</w:t>
+      </w:r>
+    </w:p>
+    <w:p>
+      <w:pPr>
+        <w:pStyle w:val="PSI-Normal"/>
+      </w:pPr>
+      <w:r>
+        <w:t>Se ha cargado código faltante en GitHub.</w:t>
+      </w:r>
+    </w:p>
+    <w:p>
+      <w:pPr>
+        <w:pStyle w:val="PSI-Normal"/>
+      </w:pPr>
+      <w:r>
+        <w:t>No se ha integrado todo el código aún.</w:t>
+      </w:r>
+    </w:p>
+    <w:p>
+      <w:pPr>
+        <w:pStyle w:val="PSI-Normal"/>
+      </w:pPr>
+      <w:bookmarkStart w:id="9" w:name="_GoBack"/>
+      <w:bookmarkEnd w:id="9"/>
     </w:p>
     <w:sectPr>
       <w:headerReference w:type="even" r:id="rId11"/>
@@ -4412,7 +4452,7 @@
     <w:lsdException w:name="Table Web 2" w:semiHidden="1" w:unhideWhenUsed="1"/>
     <w:lsdException w:name="Table Web 3" w:semiHidden="1" w:unhideWhenUsed="1"/>
     <w:lsdException w:name="Balloon Text" w:semiHidden="1" w:unhideWhenUsed="1"/>
-    <w:lsdException w:name="Table Grid" w:semiHidden="1" w:uiPriority="0" w:unhideWhenUsed="1"/>
+    <w:lsdException w:name="Table Grid" w:uiPriority="0"/>
     <w:lsdException w:name="Table Theme" w:semiHidden="1" w:unhideWhenUsed="1"/>
     <w:lsdException w:name="Placeholder Text" w:semiHidden="1"/>
     <w:lsdException w:name="No Spacing" w:uiPriority="1" w:qFormat="1"/>
@@ -5696,7 +5736,7 @@
 </file>
 
 <file path=customXml/itemProps2.xml><?xml version="1.0" encoding="utf-8"?>
-<ds:datastoreItem xmlns:ds="http://schemas.openxmlformats.org/officeDocument/2006/customXml" ds:itemID="{C076811D-2CAB-4EED-84A8-6A7D7B042B51}">
+<ds:datastoreItem xmlns:ds="http://schemas.openxmlformats.org/officeDocument/2006/customXml" ds:itemID="{3A9EAAE3-7DC9-4E1C-B54E-5C8A14DF8903}">
   <ds:schemaRefs>
     <ds:schemaRef ds:uri="http://schemas.openxmlformats.org/officeDocument/2006/bibliography"/>
   </ds:schemaRefs>

</xml_diff>